<commit_message>
Finish AI Assignment 4
</commit_message>
<xml_diff>
--- a/CS106_Artificial_Intelligence/Assignment/Assignment_04/BT4_22520195.docx
+++ b/CS106_Artificial_Intelligence/Assignment/Assignment_04/BT4_22520195.docx
@@ -2829,6 +2829,25 @@
     </w:p>
     <w:p>
       <w:pPr>
+        <w:spacing w:before="240" w:after="240" w:line="360" w:lineRule="auto"/>
+        <w:jc w:val="both"/>
+        <w:rPr>
+          <w:rFonts w:ascii="Times New Roman" w:hAnsi="Times New Roman" w:cs="Times New Roman"/>
+          <w:sz w:val="26"/>
+          <w:szCs w:val="26"/>
+        </w:rPr>
+      </w:pPr>
+      <w:r>
+        <w:rPr>
+          <w:rFonts w:ascii="Times New Roman" w:hAnsi="Times New Roman" w:cs="Times New Roman"/>
+          <w:sz w:val="26"/>
+          <w:szCs w:val="26"/>
+        </w:rPr>
+        <w:t>Trong hàm evaluation, em dùng chiến thuật ưu tiên thức ăn trước, trong trường hợp Pac-Man ở gần viên capsule thì nó sẽ đợi ma lại gần thay vì di chuyển, lúc ma ở rất gần thì Pac-Man sẽ ăn capsule và quay lại tấn công ma để được nhiều điểm hơn. Còn nếu Pac-Man không ở gần viên capsule và ma ở rất gần thì Pac-Man sẽ ưu tiên né ma.</w:t>
+      </w:r>
+    </w:p>
+    <w:p>
+      <w:pPr>
         <w:spacing w:after="0" w:line="240" w:lineRule="auto"/>
         <w:rPr>
           <w:rFonts w:ascii="Times New Roman" w:hAnsi="Times New Roman" w:cs="Times New Roman"/>
@@ -2978,7 +2997,7 @@
               <w:jc w:val="center"/>
               <w:rPr>
                 <w:rFonts w:ascii="Code New Roman" w:hAnsi="Code New Roman" w:cs="Code New Roman"/>
-                <w:color w:val="000000" w:themeColor="text1"/>
+                <w:color w:val="ED7D31" w:themeColor="accent2"/>
                 <w:sz w:val="26"/>
                 <w:szCs w:val="26"/>
               </w:rPr>
@@ -2986,7 +3005,7 @@
             <w:r>
               <w:rPr>
                 <w:rFonts w:ascii="Code New Roman" w:hAnsi="Code New Roman" w:cs="Code New Roman"/>
-                <w:color w:val="000000" w:themeColor="text1"/>
+                <w:color w:val="ED7D31" w:themeColor="accent2"/>
                 <w:sz w:val="26"/>
                 <w:szCs w:val="26"/>
               </w:rPr>
@@ -3037,7 +3056,7 @@
               <w:jc w:val="center"/>
               <w:rPr>
                 <w:rFonts w:ascii="Code New Roman" w:hAnsi="Code New Roman" w:cs="Code New Roman"/>
-                <w:color w:val="000000" w:themeColor="text1"/>
+                <w:color w:val="ED7D31" w:themeColor="accent2"/>
                 <w:sz w:val="26"/>
                 <w:szCs w:val="26"/>
               </w:rPr>
@@ -3045,7 +3064,7 @@
             <w:r>
               <w:rPr>
                 <w:rFonts w:ascii="Code New Roman" w:hAnsi="Code New Roman" w:cs="Code New Roman"/>
-                <w:color w:val="000000" w:themeColor="text1"/>
+                <w:color w:val="ED7D31" w:themeColor="accent2"/>
                 <w:sz w:val="26"/>
                 <w:szCs w:val="26"/>
               </w:rPr>
@@ -3123,7 +3142,7 @@
               <w:jc w:val="center"/>
               <w:rPr>
                 <w:rFonts w:ascii="Code New Roman" w:hAnsi="Code New Roman" w:cs="Code New Roman"/>
-                <w:color w:val="000000" w:themeColor="text1"/>
+                <w:color w:val="ED7D31" w:themeColor="accent2"/>
                 <w:sz w:val="26"/>
                 <w:szCs w:val="26"/>
               </w:rPr>
@@ -3131,7 +3150,7 @@
             <w:r>
               <w:rPr>
                 <w:rFonts w:ascii="Code New Roman" w:hAnsi="Code New Roman" w:cs="Code New Roman"/>
-                <w:color w:val="000000" w:themeColor="text1"/>
+                <w:color w:val="ED7D31" w:themeColor="accent2"/>
                 <w:sz w:val="26"/>
                 <w:szCs w:val="26"/>
               </w:rPr>
@@ -3182,7 +3201,7 @@
               <w:jc w:val="center"/>
               <w:rPr>
                 <w:rFonts w:ascii="Code New Roman" w:hAnsi="Code New Roman" w:cs="Code New Roman"/>
-                <w:color w:val="000000" w:themeColor="text1"/>
+                <w:color w:val="ED7D31" w:themeColor="accent2"/>
                 <w:sz w:val="26"/>
                 <w:szCs w:val="26"/>
               </w:rPr>
@@ -3190,7 +3209,7 @@
             <w:r>
               <w:rPr>
                 <w:rFonts w:ascii="Code New Roman" w:hAnsi="Code New Roman" w:cs="Code New Roman"/>
-                <w:color w:val="000000" w:themeColor="text1"/>
+                <w:color w:val="ED7D31" w:themeColor="accent2"/>
                 <w:sz w:val="26"/>
                 <w:szCs w:val="26"/>
               </w:rPr>
@@ -3259,7 +3278,7 @@
               <w:jc w:val="center"/>
               <w:rPr>
                 <w:rFonts w:ascii="Code New Roman" w:hAnsi="Code New Roman" w:cs="Code New Roman"/>
-                <w:color w:val="000000" w:themeColor="text1"/>
+                <w:color w:val="ED7D31" w:themeColor="accent2"/>
                 <w:sz w:val="26"/>
                 <w:szCs w:val="26"/>
               </w:rPr>
@@ -3267,7 +3286,7 @@
             <w:r>
               <w:rPr>
                 <w:rFonts w:ascii="Code New Roman" w:hAnsi="Code New Roman" w:cs="Code New Roman"/>
-                <w:color w:val="000000" w:themeColor="text1"/>
+                <w:color w:val="ED7D31" w:themeColor="accent2"/>
                 <w:sz w:val="26"/>
                 <w:szCs w:val="26"/>
               </w:rPr>
@@ -3318,7 +3337,7 @@
               <w:jc w:val="center"/>
               <w:rPr>
                 <w:rFonts w:ascii="Code New Roman" w:hAnsi="Code New Roman" w:cs="Code New Roman"/>
-                <w:color w:val="000000" w:themeColor="text1"/>
+                <w:color w:val="ED7D31" w:themeColor="accent2"/>
                 <w:sz w:val="26"/>
                 <w:szCs w:val="26"/>
               </w:rPr>
@@ -3326,7 +3345,7 @@
             <w:r>
               <w:rPr>
                 <w:rFonts w:ascii="Code New Roman" w:hAnsi="Code New Roman" w:cs="Code New Roman"/>
-                <w:color w:val="000000" w:themeColor="text1"/>
+                <w:color w:val="ED7D31" w:themeColor="accent2"/>
                 <w:sz w:val="26"/>
                 <w:szCs w:val="26"/>
               </w:rPr>
@@ -3377,7 +3396,7 @@
               <w:jc w:val="center"/>
               <w:rPr>
                 <w:rFonts w:ascii="Code New Roman" w:hAnsi="Code New Roman" w:cs="Code New Roman"/>
-                <w:color w:val="000000" w:themeColor="text1"/>
+                <w:color w:val="ED7D31" w:themeColor="accent2"/>
                 <w:sz w:val="26"/>
                 <w:szCs w:val="26"/>
               </w:rPr>
@@ -3385,7 +3404,7 @@
             <w:r>
               <w:rPr>
                 <w:rFonts w:ascii="Code New Roman" w:hAnsi="Code New Roman" w:cs="Code New Roman"/>
-                <w:color w:val="000000" w:themeColor="text1"/>
+                <w:color w:val="ED7D31" w:themeColor="accent2"/>
                 <w:sz w:val="26"/>
                 <w:szCs w:val="26"/>
               </w:rPr>
@@ -3394,7 +3413,7 @@
             <w:r>
               <w:rPr>
                 <w:rFonts w:ascii="Code New Roman" w:hAnsi="Code New Roman" w:cs="Code New Roman"/>
-                <w:color w:val="000000" w:themeColor="text1"/>
+                <w:color w:val="ED7D31" w:themeColor="accent2"/>
                 <w:sz w:val="26"/>
                 <w:szCs w:val="26"/>
               </w:rPr>
@@ -3786,6 +3805,7 @@
           <w:sz w:val="26"/>
           <w:szCs w:val="26"/>
         </w:rPr>
+        <w:lastRenderedPageBreak/>
         <w:t xml:space="preserve">Ý nghĩa: </w:t>
       </w:r>
       <w:r>
@@ -3957,7 +3977,6 @@
           <w:sz w:val="26"/>
           <w:szCs w:val="26"/>
         </w:rPr>
-        <w:lastRenderedPageBreak/>
         <w:t>Ý nghĩa:</w:t>
       </w:r>
       <w:r>
@@ -4111,6 +4130,15 @@
           <w:sz w:val="26"/>
           <w:szCs w:val="26"/>
         </w:rPr>
+        <w:t>10</w:t>
+      </w:r>
+      <w:r>
+        <w:rPr>
+          <w:rFonts w:ascii="Times New Roman" w:hAnsi="Times New Roman" w:cs="Times New Roman"/>
+          <w:color w:val="ED7D31" w:themeColor="accent2"/>
+          <w:sz w:val="26"/>
+          <w:szCs w:val="26"/>
+        </w:rPr>
         <w:t>0</w:t>
       </w:r>
       <w:r>
@@ -4190,7 +4218,34 @@
           <w:sz w:val="26"/>
           <w:szCs w:val="26"/>
         </w:rPr>
-        <w:t xml:space="preserve"> Còn nếu không còn Capsule nào, giá trị sẽ là 0 tương đương với việc không cần quan tâm tới Capsule nữa.</w:t>
+        <w:t xml:space="preserve"> Còn nếu không còn Capsule nào, giá trị sẽ là </w:t>
+      </w:r>
+      <w:r>
+        <w:rPr>
+          <w:rFonts w:ascii="Times New Roman" w:hAnsi="Times New Roman" w:cs="Times New Roman"/>
+          <w:color w:val="ED7D31" w:themeColor="accent2"/>
+          <w:sz w:val="26"/>
+          <w:szCs w:val="26"/>
+        </w:rPr>
+        <w:t>10</w:t>
+      </w:r>
+      <w:r>
+        <w:rPr>
+          <w:rFonts w:ascii="Times New Roman" w:hAnsi="Times New Roman" w:cs="Times New Roman"/>
+          <w:color w:val="ED7D31" w:themeColor="accent2"/>
+          <w:sz w:val="26"/>
+          <w:szCs w:val="26"/>
+        </w:rPr>
+        <w:t>0</w:t>
+      </w:r>
+      <w:r>
+        <w:rPr>
+          <w:rFonts w:ascii="Times New Roman" w:hAnsi="Times New Roman" w:cs="Times New Roman"/>
+          <w:color w:val="000000" w:themeColor="text1"/>
+          <w:sz w:val="26"/>
+          <w:szCs w:val="26"/>
+        </w:rPr>
+        <w:t>.</w:t>
       </w:r>
     </w:p>
     <w:p>
@@ -13351,7 +13406,7 @@
                 <wp:extent cx="263236" cy="116645"/>
                 <wp:effectExtent l="0" t="0" r="22860" b="17145"/>
                 <wp:wrapNone/>
-                <wp:docPr id="1975931140" name="Hình chữ nhật 1"/>
+                <wp:docPr id="1975931140" name="Hình chữ nhật 3"/>
                 <wp:cNvGraphicFramePr/>
                 <a:graphic xmlns:a="http://schemas.openxmlformats.org/drawingml/2006/main">
                   <a:graphicData uri="http://schemas.microsoft.com/office/word/2010/wordprocessingShape">
@@ -13478,7 +13533,7 @@
                 <wp:extent cx="262890" cy="116205"/>
                 <wp:effectExtent l="0" t="0" r="22860" b="17145"/>
                 <wp:wrapNone/>
-                <wp:docPr id="1908366661" name="Hình chữ nhật 2"/>
+                <wp:docPr id="1908366661" name="Hình chữ nhật 4"/>
                 <wp:cNvGraphicFramePr/>
                 <a:graphic xmlns:a="http://schemas.openxmlformats.org/drawingml/2006/main">
                   <a:graphicData uri="http://schemas.microsoft.com/office/word/2010/wordprocessingShape">
@@ -13588,7 +13643,7 @@
                 <wp:extent cx="263236" cy="116645"/>
                 <wp:effectExtent l="0" t="0" r="22860" b="17145"/>
                 <wp:wrapNone/>
-                <wp:docPr id="801380631" name="Hình chữ nhật 3"/>
+                <wp:docPr id="801380631" name="Hình chữ nhật 5"/>
                 <wp:cNvGraphicFramePr/>
                 <a:graphic xmlns:a="http://schemas.openxmlformats.org/drawingml/2006/main">
                   <a:graphicData uri="http://schemas.microsoft.com/office/word/2010/wordprocessingShape">
@@ -13748,6 +13803,76 @@
     </w:p>
     <w:p>
       <w:pPr>
+        <w:spacing w:before="240" w:after="240" w:line="360" w:lineRule="auto"/>
+        <w:ind w:firstLine="720"/>
+        <w:jc w:val="both"/>
+        <w:rPr>
+          <w:rFonts w:ascii="Times New Roman" w:hAnsi="Times New Roman" w:cs="Times New Roman"/>
+          <w:color w:val="000000" w:themeColor="text1"/>
+          <w:sz w:val="26"/>
+          <w:szCs w:val="26"/>
+        </w:rPr>
+      </w:pPr>
+      <w:r>
+        <w:rPr>
+          <w:rFonts w:ascii="Times New Roman" w:hAnsi="Times New Roman" w:cs="Times New Roman"/>
+          <w:color w:val="000000" w:themeColor="text1"/>
+          <w:sz w:val="26"/>
+          <w:szCs w:val="26"/>
+        </w:rPr>
+        <w:t xml:space="preserve">Hàm betterEvaluationFunction sẽ cho kết quả chơi tốt hơn scoreEvaluationFunction vì nhờ những đặc trưng khác được thêm vào mà Pac-Man có nhiều lựa chọn </w:t>
+      </w:r>
+      <w:r>
+        <w:rPr>
+          <w:rFonts w:ascii="Times New Roman" w:hAnsi="Times New Roman" w:cs="Times New Roman"/>
+          <w:color w:val="000000" w:themeColor="text1"/>
+          <w:sz w:val="26"/>
+          <w:szCs w:val="26"/>
+        </w:rPr>
+        <w:t xml:space="preserve">dẫn đến kết quả tốt </w:t>
+      </w:r>
+      <w:r>
+        <w:rPr>
+          <w:rFonts w:ascii="Times New Roman" w:hAnsi="Times New Roman" w:cs="Times New Roman"/>
+          <w:color w:val="000000" w:themeColor="text1"/>
+          <w:sz w:val="26"/>
+          <w:szCs w:val="26"/>
+        </w:rPr>
+        <w:t>hơn. Tuy nhiên hàm trên vẫn chưa thật sự tối ưu với một vài màn có tính chất đặc thù (ví dụ như capsuleClassic).</w:t>
+      </w:r>
+    </w:p>
+    <w:p>
+      <w:pPr>
+        <w:pStyle w:val="oancuaDanhsach"/>
+        <w:numPr>
+          <w:ilvl w:val="0"/>
+          <w:numId w:val="6"/>
+        </w:numPr>
+        <w:spacing w:before="240" w:after="240" w:line="360" w:lineRule="auto"/>
+        <w:jc w:val="center"/>
+        <w:rPr>
+          <w:rFonts w:ascii="Times New Roman" w:hAnsi="Times New Roman" w:cs="Times New Roman"/>
+          <w:b/>
+          <w:bCs/>
+          <w:color w:val="FF0000"/>
+          <w:sz w:val="34"/>
+          <w:szCs w:val="34"/>
+        </w:rPr>
+      </w:pPr>
+      <w:r>
+        <w:rPr>
+          <w:rFonts w:ascii="Times New Roman" w:hAnsi="Times New Roman" w:cs="Times New Roman"/>
+          <w:b/>
+          <w:bCs/>
+          <w:color w:val="FF0000"/>
+          <w:sz w:val="34"/>
+          <w:szCs w:val="34"/>
+        </w:rPr>
+        <w:t>KẾT LUẬN</w:t>
+      </w:r>
+    </w:p>
+    <w:p>
+      <w:pPr>
         <w:pStyle w:val="oancuaDanhsach"/>
         <w:numPr>
           <w:ilvl w:val="0"/>
@@ -13897,7 +14022,10 @@
     </w:p>
     <w:p>
       <w:pPr>
-        <w:spacing w:after="0" w:line="240" w:lineRule="auto"/>
+        <w:pStyle w:val="oancuaDanhsach"/>
+        <w:spacing w:before="240" w:after="240" w:line="360" w:lineRule="auto"/>
+        <w:ind w:left="0"/>
+        <w:jc w:val="both"/>
         <w:rPr>
           <w:rFonts w:ascii="Times New Roman" w:hAnsi="Times New Roman" w:cs="Times New Roman"/>
           <w:color w:val="000000" w:themeColor="text1"/>
@@ -13910,37 +14038,28 @@
           <w:rPr>
             <w:rStyle w:val="Siuktni"/>
             <w:rFonts w:ascii="Times New Roman" w:hAnsi="Times New Roman" w:cs="Times New Roman"/>
-            <w:sz w:val="26"/>
-            <w:szCs w:val="26"/>
+            <w:sz w:val="40"/>
+            <w:szCs w:val="40"/>
           </w:rPr>
-          <w:t>Vi</w:t>
+          <w:t>V</w:t>
         </w:r>
         <w:r>
           <w:rPr>
             <w:rStyle w:val="Siuktni"/>
             <w:rFonts w:ascii="Times New Roman" w:hAnsi="Times New Roman" w:cs="Times New Roman"/>
-            <w:sz w:val="26"/>
-            <w:szCs w:val="26"/>
+            <w:sz w:val="40"/>
+            <w:szCs w:val="40"/>
           </w:rPr>
-          <w:t>d</w:t>
+          <w:t>i</w:t>
         </w:r>
         <w:r>
           <w:rPr>
             <w:rStyle w:val="Siuktni"/>
             <w:rFonts w:ascii="Times New Roman" w:hAnsi="Times New Roman" w:cs="Times New Roman"/>
-            <w:sz w:val="26"/>
-            <w:szCs w:val="26"/>
+            <w:sz w:val="40"/>
+            <w:szCs w:val="40"/>
           </w:rPr>
-          <w:t>e</w:t>
-        </w:r>
-        <w:r>
-          <w:rPr>
-            <w:rStyle w:val="Siuktni"/>
-            <w:rFonts w:ascii="Times New Roman" w:hAnsi="Times New Roman" w:cs="Times New Roman"/>
-            <w:sz w:val="26"/>
-            <w:szCs w:val="26"/>
-          </w:rPr>
-          <w:t>o</w:t>
+          <w:t>deo</w:t>
         </w:r>
       </w:hyperlink>
     </w:p>
@@ -16830,6 +16949,10 @@
 </file>
 
 <file path=customXml/item1.xml><?xml version="1.0" encoding="utf-8"?>
+<b:Sources xmlns:b="http://schemas.openxmlformats.org/officeDocument/2006/bibliography" xmlns="http://schemas.openxmlformats.org/officeDocument/2006/bibliography" SelectedStyle="\APASixthEditionOfficeOnline.xsl" StyleName="APA" Version="6"/>
+</file>
+
+<file path=customXml/item2.xml><?xml version="1.0" encoding="utf-8"?>
 <s:customData xmlns="http://www.wps.cn/officeDocument/2013/wpsCustomData" xmlns:s="http://www.wps.cn/officeDocument/2013/wpsCustomData">
   <customSectProps>
     <customSectPr/>
@@ -16840,22 +16963,18 @@
 </s:customData>
 </file>
 
-<file path=customXml/item2.xml><?xml version="1.0" encoding="utf-8"?>
-<b:Sources xmlns:b="http://schemas.openxmlformats.org/officeDocument/2006/bibliography" xmlns="http://schemas.openxmlformats.org/officeDocument/2006/bibliography" SelectedStyle="\APASixthEditionOfficeOnline.xsl" StyleName="APA" Version="6"/>
+<file path=customXml/itemProps1.xml><?xml version="1.0" encoding="utf-8"?>
+<ds:datastoreItem xmlns:ds="http://schemas.openxmlformats.org/officeDocument/2006/customXml" ds:itemID="{3FB93B4E-F9A2-41C8-B8BE-741E5CD2F140}">
+  <ds:schemaRefs>
+    <ds:schemaRef ds:uri="http://schemas.openxmlformats.org/officeDocument/2006/bibliography"/>
+  </ds:schemaRefs>
+</ds:datastoreItem>
 </file>
 
-<file path=customXml/itemProps1.xml><?xml version="1.0" encoding="utf-8"?>
+<file path=customXml/itemProps2.xml><?xml version="1.0" encoding="utf-8"?>
 <ds:datastoreItem xmlns:ds="http://schemas.openxmlformats.org/officeDocument/2006/customXml" ds:itemID="{B1977F7D-205B-4081-913C-38D41E755F92}">
   <ds:schemaRefs>
     <ds:schemaRef ds:uri="http://www.wps.cn/officeDocument/2013/wpsCustomData"/>
   </ds:schemaRefs>
 </ds:datastoreItem>
-</file>
-
-<file path=customXml/itemProps2.xml><?xml version="1.0" encoding="utf-8"?>
-<ds:datastoreItem xmlns:ds="http://schemas.openxmlformats.org/officeDocument/2006/customXml" ds:itemID="{3FB93B4E-F9A2-41C8-B8BE-741E5CD2F140}">
-  <ds:schemaRefs>
-    <ds:schemaRef ds:uri="http://schemas.openxmlformats.org/officeDocument/2006/bibliography"/>
-  </ds:schemaRefs>
-</ds:datastoreItem>
 </file>
</xml_diff>